<commit_message>
Literature review - start
</commit_message>
<xml_diff>
--- a/Write up.docx
+++ b/Write up.docx
@@ -197,25 +197,23 @@
           <w:sz w:val="24"/>
           <w:szCs w:val="24"/>
         </w:rPr>
-        <w:t xml:space="preserve">, 2001). We extend the basic random forest model by incorporating additional features and techniques that are specifically tailored for phishing detection. The enhanced random forest model leverages a combination of supervised and unsupervised learning techniques to identify common features and characteristics of phishing attacks. These include features related to the structure and content of emails and websites, as well as network-level features that can provide insight into the behavior of phishing attacks (Zhang et al., 2020). We also incorporate several techniques for feature selection and </w:t>
-      </w:r>
-      <w:proofErr w:type="spellStart"/>
-      <w:r>
-        <w:rPr>
-          <w:rFonts w:ascii="Times New Roman" w:hAnsi="Times New Roman" w:cs="Times New Roman"/>
-          <w:sz w:val="24"/>
-          <w:szCs w:val="24"/>
-        </w:rPr>
-        <w:t>hyperparameter</w:t>
-      </w:r>
-      <w:proofErr w:type="spellEnd"/>
-      <w:r>
-        <w:rPr>
-          <w:rFonts w:ascii="Times New Roman" w:hAnsi="Times New Roman" w:cs="Times New Roman"/>
-          <w:sz w:val="24"/>
-          <w:szCs w:val="24"/>
-        </w:rPr>
-        <w:t xml:space="preserve"> tuning to optimize the performance of our model. These techniques enable us to identify the most important features for phishing detection and tune the parameters of our model to achieve the best possible performance (Bartlett et al., 2017). To evaluate the effectiveness of our enhanced random forest model, we train and test our </w:t>
+        <w:t>, 2001). We extend the basic random forest model by incorporating additional features and techniques that are specifically tailored for phishing detection. The enhanced random forest model leverages a combination of supervised and unsupervised learning techniques to identify common features and characteristics of phishing attacks. These include features related to the structure and content of emails and websites, as well as network-level features that can provide insight into the behavior of phishing attacks (Zhang et al., 2020). We also incorporate several techniques for feature selection and hyper</w:t>
+      </w:r>
+      <w:r>
+        <w:rPr>
+          <w:rFonts w:ascii="Times New Roman" w:hAnsi="Times New Roman" w:cs="Times New Roman"/>
+          <w:sz w:val="24"/>
+          <w:szCs w:val="24"/>
+        </w:rPr>
+        <w:t xml:space="preserve"> </w:t>
+      </w:r>
+      <w:r>
+        <w:rPr>
+          <w:rFonts w:ascii="Times New Roman" w:hAnsi="Times New Roman" w:cs="Times New Roman"/>
+          <w:sz w:val="24"/>
+          <w:szCs w:val="24"/>
+        </w:rPr>
+        <w:t xml:space="preserve">parameter tuning to optimize the performance of our model. These techniques enable us to identify the most important features for phishing detection and tune the parameters of our model to achieve the best possible performance (Bartlett et al., 2017). To evaluate the effectiveness of our enhanced random forest model, we train and test our </w:t>
       </w:r>
       <w:r>
         <w:rPr>
@@ -395,19 +393,7 @@
         <w:rPr>
           <w:rFonts w:ascii="Times New Roman" w:hAnsi="Times New Roman" w:cs="Times New Roman"/>
         </w:rPr>
-        <w:t>Phishing attacks are one of the most prevalent and devastating threats to online security, with individuals and businesses suffering significant financial and reputational damage as a result of successful attacks. As phishing techniques become increasingly sophisticated, it is becoming more difficult to detect these attacks using traditional approaches. Machine learning algorithms have shown promise in detecting phishing attacks, with random forest being a popular choice due to its high accuracy and ab</w:t>
-      </w:r>
-      <w:r>
-        <w:rPr>
-          <w:rFonts w:ascii="Times New Roman" w:hAnsi="Times New Roman" w:cs="Times New Roman"/>
-        </w:rPr>
-        <w:t xml:space="preserve">ility to handle large datasets. </w:t>
-      </w:r>
-      <w:r>
-        <w:rPr>
-          <w:rFonts w:ascii="Times New Roman" w:hAnsi="Times New Roman" w:cs="Times New Roman"/>
-        </w:rPr>
-        <w:t>However, traditional random forest models have limitations that can impact their effectiveness in detecting phishing attacks. One major limitation is their inability to handle imbalanced data, which can lead to biased models and reduced detection accuracy. Additionally, traditional random forest models may struggle to capture complex relationships between features, which can result in false positives or missed detections.</w:t>
+        <w:t>Phishing attacks are one of the most prevalent and devastating threats to online security, with individuals and businesses suffering significant financial and reputational damage as a result of successful attacks. As phishing techniques become increasingly sophisticated, it is becoming more difficult to detect these attacks using traditional approaches. Machine learning algorithms have shown promise in detecting phishing attacks, with random forest being a popular choice due to its high accuracy and ability to handle large datasets. However, traditional random forest models have limitations that can impact their effectiveness in detecting phishing attacks. One major limitation is their inability to handle imbalanced data, which can lead to biased models and reduced detection accuracy. Additionally, traditional random forest models may struggle to capture complex relationships between features, which can result in false positives or missed detections.</w:t>
       </w:r>
     </w:p>
     <w:p>
@@ -435,23 +421,7 @@
           <w:sz w:val="24"/>
           <w:szCs w:val="24"/>
         </w:rPr>
-        <w:t xml:space="preserve">The proposed enhanced random forest model for phishing attack detection aims to address these limitations and improve the accuracy and effectiveness of phishing detection. By incorporating techniques such as oversampling, </w:t>
-      </w:r>
-      <w:r>
-        <w:rPr>
-          <w:rFonts w:ascii="Times New Roman" w:hAnsi="Times New Roman" w:cs="Times New Roman"/>
-          <w:sz w:val="24"/>
-          <w:szCs w:val="24"/>
-        </w:rPr>
-        <w:t>under sampling</w:t>
-      </w:r>
-      <w:r>
-        <w:rPr>
-          <w:rFonts w:ascii="Times New Roman" w:hAnsi="Times New Roman" w:cs="Times New Roman"/>
-          <w:sz w:val="24"/>
-          <w:szCs w:val="24"/>
-        </w:rPr>
-        <w:t xml:space="preserve">, and feature selection, the enhanced model is </w:t>
+        <w:t xml:space="preserve">The proposed enhanced random forest model for phishing attack detection aims to address these limitations and improve the accuracy and effectiveness of phishing detection. By incorporating techniques such as oversampling, under sampling, and feature selection, the enhanced model is </w:t>
       </w:r>
       <w:r>
         <w:rPr>
@@ -502,65 +472,33 @@
           <w:sz w:val="24"/>
           <w:szCs w:val="24"/>
         </w:rPr>
-        <w:t>The scope of this study is to evaluate the performance of the proposed enhanced random forest model for phishing attack detection. The study will use a dataset of phishing and legitimate websites to train and test the model, and will compare the performance of the enhanced model to that of traditional random forest models. The study will also investigate the impact of different techniques such as oversampling, under</w:t>
-      </w:r>
-      <w:r>
-        <w:rPr>
-          <w:rFonts w:ascii="Times New Roman" w:hAnsi="Times New Roman" w:cs="Times New Roman"/>
-          <w:sz w:val="24"/>
-          <w:szCs w:val="24"/>
-        </w:rPr>
-        <w:t xml:space="preserve"> </w:t>
-      </w:r>
-      <w:r>
-        <w:rPr>
-          <w:rFonts w:ascii="Times New Roman" w:hAnsi="Times New Roman" w:cs="Times New Roman"/>
-          <w:sz w:val="24"/>
-          <w:szCs w:val="24"/>
-        </w:rPr>
-        <w:t>sampling, and feature selection on the performance of the enhanced model.</w:t>
-      </w:r>
-    </w:p>
-    <w:p>
-      <w:pPr>
-        <w:rPr>
-          <w:rFonts w:ascii="Times New Roman" w:hAnsi="Times New Roman" w:cs="Times New Roman"/>
-          <w:sz w:val="24"/>
-          <w:szCs w:val="24"/>
-        </w:rPr>
-      </w:pPr>
-    </w:p>
-    <w:p>
-      <w:pPr>
-        <w:rPr>
-          <w:rFonts w:ascii="Times New Roman" w:hAnsi="Times New Roman" w:cs="Times New Roman"/>
-          <w:sz w:val="24"/>
-          <w:szCs w:val="24"/>
-        </w:rPr>
-      </w:pPr>
-      <w:r>
-        <w:rPr>
-          <w:rFonts w:ascii="Times New Roman" w:hAnsi="Times New Roman" w:cs="Times New Roman"/>
-          <w:sz w:val="24"/>
-          <w:szCs w:val="24"/>
-        </w:rPr>
-        <w:t>The study is limited to the use of a single machine learning algorithm and a specific dataset of phishing and legitimate websites. However, the results of the study can be used as a basis for future research on the effectiveness of other machine learning algorithms and datasets for detecting phis</w:t>
-      </w:r>
-      <w:r>
-        <w:rPr>
-          <w:rFonts w:ascii="Times New Roman" w:hAnsi="Times New Roman" w:cs="Times New Roman"/>
-          <w:sz w:val="24"/>
-          <w:szCs w:val="24"/>
-        </w:rPr>
-        <w:t xml:space="preserve">hing attacks. </w:t>
-      </w:r>
-      <w:r>
-        <w:rPr>
-          <w:rFonts w:ascii="Times New Roman" w:hAnsi="Times New Roman" w:cs="Times New Roman"/>
-          <w:sz w:val="24"/>
-          <w:szCs w:val="24"/>
-        </w:rPr>
-        <w:t>Overall, the significance and scope of this study demonstrate the importance of developing effective methods for detecting phishing attacks, and the potential for machine learning algorithms to improve online security for individuals and businesses. The proposed enhanced random forest model for phishing attack detection has the potential to make a significant impact on the prevention of successful phishing attacks and the resulting financial and reputational damage.</w:t>
+        <w:t>The scope of this study is to evaluate the performance of the proposed enhanced random forest model for phishing attack detection. The study will use a dataset of phishing and legitimate websites to train and test the model, and will compare the performance of the enhanced model to that of traditional random forest models. The study will also investigate the impact of different techniques such as oversampling, under sampling, and feature selection on the performance of the enhanced model.</w:t>
+      </w:r>
+    </w:p>
+    <w:p>
+      <w:pPr>
+        <w:rPr>
+          <w:rFonts w:ascii="Times New Roman" w:hAnsi="Times New Roman" w:cs="Times New Roman"/>
+          <w:sz w:val="24"/>
+          <w:szCs w:val="24"/>
+        </w:rPr>
+      </w:pPr>
+    </w:p>
+    <w:p>
+      <w:pPr>
+        <w:rPr>
+          <w:rFonts w:ascii="Times New Roman" w:hAnsi="Times New Roman" w:cs="Times New Roman"/>
+          <w:sz w:val="24"/>
+          <w:szCs w:val="24"/>
+        </w:rPr>
+      </w:pPr>
+      <w:r>
+        <w:rPr>
+          <w:rFonts w:ascii="Times New Roman" w:hAnsi="Times New Roman" w:cs="Times New Roman"/>
+          <w:sz w:val="24"/>
+          <w:szCs w:val="24"/>
+        </w:rPr>
+        <w:t>The study is limited to the use of a single machine learning algorithm and a specific dataset of phishing and legitimate websites. However, the results of the study can be used as a basis for future research on the effectiveness of other machine learning algorithms and datasets for detecting phishing attacks. Overall, the significance and scope of this study demonstrate the importance of developing effective methods for detecting phishing attacks, and the potential for machine learning algorithms to improve online security for individuals and businesses. The proposed enhanced random forest model for phishing attack detection has the potential to make a significant impact on the prevention of successful phishing attacks and the resulting financial and reputational damage.</w:t>
       </w:r>
     </w:p>
     <w:p/>
@@ -704,23 +642,7 @@
           <w:sz w:val="24"/>
           <w:szCs w:val="24"/>
         </w:rPr>
-        <w:t>To propose an enhanced random forest model for phishing attack detection that incorporates techniques such as oversampling, under</w:t>
-      </w:r>
-      <w:r>
-        <w:rPr>
-          <w:rFonts w:ascii="Times New Roman" w:hAnsi="Times New Roman" w:cs="Times New Roman"/>
-          <w:sz w:val="24"/>
-          <w:szCs w:val="24"/>
-        </w:rPr>
-        <w:t xml:space="preserve"> </w:t>
-      </w:r>
-      <w:r>
-        <w:rPr>
-          <w:rFonts w:ascii="Times New Roman" w:hAnsi="Times New Roman" w:cs="Times New Roman"/>
-          <w:sz w:val="24"/>
-          <w:szCs w:val="24"/>
-        </w:rPr>
-        <w:t>sampling, and feature selection to address the limitations of traditional models.</w:t>
+        <w:t>To propose an enhanced random forest model for phishing attack detection that incorporates techniques such as oversampling, under sampling, and feature selection to address the limitations of traditional models.</w:t>
       </w:r>
     </w:p>
     <w:p>
@@ -928,23 +850,7 @@
           <w:sz w:val="24"/>
           <w:szCs w:val="24"/>
         </w:rPr>
-        <w:t>The fifth objective is to compare the performance of the enhanced model to that of traditional random forest models, and investigate the impact of different techniques on the performance of the enhanced model. This will involve comparing the accuracy, precision, recall, and F1-score of the enhanced model to those of traditional models, and analyzing the impact of oversampling, under</w:t>
-      </w:r>
-      <w:r>
-        <w:rPr>
-          <w:rFonts w:ascii="Times New Roman" w:hAnsi="Times New Roman" w:cs="Times New Roman"/>
-          <w:sz w:val="24"/>
-          <w:szCs w:val="24"/>
-        </w:rPr>
-        <w:t xml:space="preserve"> </w:t>
-      </w:r>
-      <w:r>
-        <w:rPr>
-          <w:rFonts w:ascii="Times New Roman" w:hAnsi="Times New Roman" w:cs="Times New Roman"/>
-          <w:sz w:val="24"/>
-          <w:szCs w:val="24"/>
-        </w:rPr>
-        <w:t>sampling, and feature selection on the performance of the enhanced model.</w:t>
+        <w:t>The fifth objective is to compare the performance of the enhanced model to that of traditional random forest models, and investigate the impact of different techniques on the performance of the enhanced model. This will involve comparing the accuracy, precision, recall, and F1-score of the enhanced model to those of traditional models, and analyzing the impact of oversampling, under sampling, and feature selection on the performance of the enhanced model.</w:t>
       </w:r>
     </w:p>
     <w:p>
@@ -971,6 +877,29 @@
           <w:szCs w:val="24"/>
         </w:rPr>
         <w:t>Overall, the goals of this research are to develop an enhanced random forest model for phishing attack detection that addresses the limitations of traditional models, and to evaluate its performance using a dataset of phishing and legitimate websites. The proposed enhanced model has the potential to improve the accuracy and effectiveness of phishing detection, reducing the likelihood of successful phishing attacks and the resulting financial and reputational damage.</w:t>
+      </w:r>
+    </w:p>
+    <w:p>
+      <w:r>
+        <w:br w:type="page"/>
+      </w:r>
+    </w:p>
+    <w:p>
+      <w:pPr>
+        <w:pStyle w:val="Heading1"/>
+        <w:jc w:val="center"/>
+        <w:rPr>
+          <w:b/>
+          <w:color w:val="auto"/>
+        </w:rPr>
+      </w:pPr>
+      <w:r>
+        <w:rPr>
+          <w:b/>
+          <w:color w:val="auto"/>
+        </w:rPr>
+        <w:lastRenderedPageBreak/>
+        <w:t>CHAPTER TWO: LITERATURE REVIEW.</w:t>
       </w:r>
     </w:p>
     <w:p/>
@@ -996,12 +925,7 @@
           </w14:textOutline>
         </w:rPr>
       </w:pPr>
-    </w:p>
-    <w:p>
-      <w:pPr>
-        <w:pStyle w:val="Heading2"/>
-        <w:spacing w:line="360" w:lineRule="auto"/>
-        <w:jc w:val="both"/>
+      <w:r>
         <w:rPr>
           <w:rFonts w:ascii="Times New Roman" w:hAnsi="Times New Roman" w:cs="Times New Roman"/>
           <w:color w:val="auto"/>
@@ -1018,8 +942,185 @@
             <w14:round/>
           </w14:textOutline>
         </w:rPr>
-      </w:pPr>
-      <w:r>
+        <w:t>2.1 OVERVIEW.</w:t>
+      </w:r>
+    </w:p>
+    <w:p>
+      <w:r>
+        <w:t xml:space="preserve">Majority of the current </w:t>
+      </w:r>
+      <w:r>
+        <w:t xml:space="preserve">phishing detection models focuses on exploring the engineering techniques to identify features that can easily distinguish phishing links from legitimate ones. </w:t>
+      </w:r>
+      <w:r>
+        <w:t>For instance, studies have identified features such as the sender's email address, URLs, or certain keywords as significant indicators of phishing emails (</w:t>
+      </w:r>
+      <w:proofErr w:type="spellStart"/>
+      <w:r>
+        <w:t>Alzahrani</w:t>
+      </w:r>
+      <w:proofErr w:type="spellEnd"/>
+      <w:r>
+        <w:t xml:space="preserve"> &amp; </w:t>
+      </w:r>
+      <w:proofErr w:type="spellStart"/>
+      <w:r>
+        <w:t>Fidge</w:t>
+      </w:r>
+      <w:proofErr w:type="spellEnd"/>
+      <w:r>
+        <w:t>, 2021; Yang, Sun, &amp; Yan, 2020).</w:t>
+      </w:r>
+      <w:r>
+        <w:t xml:space="preserve"> In order to be able to come up with an enhanced phishing detection model, this chapter presents a study on current papers on phishing detection model using Random Forest Techniques. </w:t>
+      </w:r>
+    </w:p>
+    <w:p>
+      <w:r>
+        <w:t>Phishing attacks are becoming increasingly sophisticated, and detecting them has become a significant challenge in cybersecurity. Machine learning (ML) techniques have shown promise in identifying patterns and classifying data accurately, making them a popular choice for phishing detection. Random forest is one such technique that has been increasingly used for phishing detection due to its high accuracy and robustness.</w:t>
+      </w:r>
+    </w:p>
+    <w:p>
+      <w:proofErr w:type="spellStart"/>
+      <w:r>
+        <w:t>Alzahrani</w:t>
+      </w:r>
+      <w:proofErr w:type="spellEnd"/>
+      <w:r>
+        <w:t xml:space="preserve"> and </w:t>
+      </w:r>
+      <w:proofErr w:type="spellStart"/>
+      <w:r>
+        <w:t>Alfaresi</w:t>
+      </w:r>
+      <w:proofErr w:type="spellEnd"/>
+      <w:r>
+        <w:t xml:space="preserve"> (2019) conducted a survey on phishing detection techniques and identified various ML-based approaches, including random forest. They highlighted the need for a comprehensive evaluation of these techniques and suggested the use of ensemble methods for better performance. </w:t>
+      </w:r>
+      <w:proofErr w:type="spellStart"/>
+      <w:r>
+        <w:t>Balasubramanian</w:t>
+      </w:r>
+      <w:proofErr w:type="spellEnd"/>
+      <w:r>
+        <w:t xml:space="preserve"> and </w:t>
+      </w:r>
+      <w:proofErr w:type="spellStart"/>
+      <w:r>
+        <w:t>Baskaran</w:t>
+      </w:r>
+      <w:proofErr w:type="spellEnd"/>
+      <w:r>
+        <w:t xml:space="preserve"> (2019) proposed a random forest-based approach for phishing detection, which showed high accuracy in identifying phishing websites. The study used a dataset of 10,000 phishing and non-phishing websites and showed that the proposed approach outperformed traditional ML methods.</w:t>
+      </w:r>
+    </w:p>
+    <w:p>
+      <w:r>
+        <w:t xml:space="preserve">Chandrasekhar and </w:t>
+      </w:r>
+      <w:proofErr w:type="spellStart"/>
+      <w:r>
+        <w:t>Swarup</w:t>
+      </w:r>
+      <w:proofErr w:type="spellEnd"/>
+      <w:r>
+        <w:t xml:space="preserve"> (2018) proposed a random forest-based approach for detecting phishing websites based on various features such as URL length and domain age. The study showed that the proposed approach outperformed other traditional ML methods. The study used a dataset of 3,300 phishing and non-phishing websites and suggested the use of feature selection techniques for better performance.</w:t>
+      </w:r>
+    </w:p>
+    <w:p>
+      <w:r>
+        <w:t>Choi, Han, and Kim (2017) proposed a feature selection and classification-based approach for phishing detection using random forest. The study used a dataset of 2,500 phishing and non-phishing websites and showed that the proposed approach outperformed other ML-based approaches. The study used various features such as URL length and domain age and suggested the use of the chi-square feature selection technique for better performance.</w:t>
+      </w:r>
+    </w:p>
+    <w:p>
+      <w:proofErr w:type="spellStart"/>
+      <w:r>
+        <w:t>Gandomi</w:t>
+      </w:r>
+      <w:proofErr w:type="spellEnd"/>
+      <w:r>
+        <w:t xml:space="preserve"> and </w:t>
+      </w:r>
+      <w:proofErr w:type="spellStart"/>
+      <w:r>
+        <w:t>Haider</w:t>
+      </w:r>
+      <w:proofErr w:type="spellEnd"/>
+      <w:r>
+        <w:t xml:space="preserve"> (2015) discussed the concepts and methods of big data analytics, which are increasingly being used for phishing detection. The study emphasized the need for effective data processing and analysis techniques for better results. The study also suggested the use of random forest for feature selection and classification tasks in big data analytics.</w:t>
+      </w:r>
+    </w:p>
+    <w:p>
+      <w:r>
+        <w:t xml:space="preserve">Khan and Khan (2016) proposed a machine learning-based approach for detecting phishing websites using random forest. The study used a dataset of 10,000 phishing and non-phishing websites and showed that the proposed approach outperformed traditional rule-based approaches. The study used </w:t>
+      </w:r>
+      <w:r>
+        <w:lastRenderedPageBreak/>
+        <w:t>various features such as URL length and domain age and suggested the use of random forest for feature selection and classification tasks.</w:t>
+      </w:r>
+    </w:p>
+    <w:p>
+      <w:r>
+        <w:t xml:space="preserve">Kumar and </w:t>
+      </w:r>
+      <w:proofErr w:type="spellStart"/>
+      <w:r>
+        <w:t>Goyal</w:t>
+      </w:r>
+      <w:proofErr w:type="spellEnd"/>
+      <w:r>
+        <w:t xml:space="preserve"> (2018) conducted a review of ML-based approaches for phishing detection and identified various techniques such as decision trees, support vector machines, and random forest. The study suggested the use of hybrid approaches and ensemble techniques for better results. The study also highlighted the need for effective feature selection techniques for better performance.</w:t>
+      </w:r>
+    </w:p>
+    <w:p>
+      <w:r>
+        <w:t>Lee, Lee, Lee, Lee, and Lee (2019) proposed a phishing website detection system using ML algorithms such as logistic regression and support vector machines. The study used a dataset of 1,000 phishing and non-phishing websites and showed that the proposed system outperformed other ML-based approaches. The study also suggested the use of random forest for feature selection and classification tasks.</w:t>
+      </w:r>
+    </w:p>
+    <w:p>
+      <w:r>
+        <w:t>Wang, Gao, Zhu, and He (2019) proposed a phishing detection system using ML techniques such as decision trees, logistic regression, and random forest. The study used a dataset of 8,000 phishing and non-phishing websites and showed that the proposed system outperformed traditional rule-based approaches. The study also suggested the use of feature selection techniques for better performance.</w:t>
+      </w:r>
+    </w:p>
+    <w:p>
+      <w:r>
+        <w:t>Conclusion Random forest has been shown to be a robust and accurate technique for phishing detection. Various studies have evaluated its performance on different datasets and suggested the use of feature selection</w:t>
+      </w:r>
+    </w:p>
+    <w:p>
+      <w:pPr>
+        <w:rPr>
+          <w:vanish/>
+        </w:rPr>
+      </w:pPr>
+      <w:r>
+        <w:rPr>
+          <w:vanish/>
+        </w:rPr>
+        <w:t>Top of Form</w:t>
+      </w:r>
+    </w:p>
+    <w:p>
+      <w:pPr>
+        <w:rPr>
+          <w:vanish/>
+        </w:rPr>
+      </w:pPr>
+      <w:bookmarkStart w:id="0" w:name="_GoBack"/>
+      <w:bookmarkEnd w:id="0"/>
+      <w:r>
+        <w:rPr>
+          <w:vanish/>
+        </w:rPr>
+        <w:t>Bottom of Form</w:t>
+      </w:r>
+    </w:p>
+    <w:p/>
+    <w:p>
+      <w:pPr>
+        <w:pStyle w:val="Heading2"/>
+        <w:spacing w:line="360" w:lineRule="auto"/>
+        <w:jc w:val="both"/>
         <w:rPr>
           <w:rFonts w:ascii="Times New Roman" w:hAnsi="Times New Roman" w:cs="Times New Roman"/>
           <w:color w:val="auto"/>
@@ -1036,6 +1137,24 @@
             <w14:round/>
           </w14:textOutline>
         </w:rPr>
+      </w:pPr>
+      <w:r>
+        <w:rPr>
+          <w:rFonts w:ascii="Times New Roman" w:hAnsi="Times New Roman" w:cs="Times New Roman"/>
+          <w:color w:val="auto"/>
+          <w:sz w:val="24"/>
+          <w:szCs w:val="24"/>
+          <w14:shadow w14:blurRad="38100" w14:dist="25400" w14:dir="5400000" w14:sx="100000" w14:sy="100000" w14:kx="0" w14:ky="0" w14:algn="ctr">
+            <w14:srgbClr w14:val="6E747A">
+              <w14:alpha w14:val="57000"/>
+            </w14:srgbClr>
+          </w14:shadow>
+          <w14:textOutline w14:w="0" w14:cap="flat" w14:cmpd="sng" w14:algn="ctr">
+            <w14:noFill/>
+            <w14:prstDash w14:val="solid"/>
+            <w14:round/>
+          </w14:textOutline>
+        </w:rPr>
         <w:t>.</w:t>
       </w:r>
     </w:p>
@@ -1077,7 +1196,6 @@
           <w:b/>
           <w:color w:val="auto"/>
         </w:rPr>
-        <w:lastRenderedPageBreak/>
         <w:t>REFERENCE</w:t>
       </w:r>
       <w:r>
@@ -1293,6 +1411,7 @@
         </w:numPr>
       </w:pPr>
       <w:r>
+        <w:lastRenderedPageBreak/>
         <w:t>Bartlett, M. S., et al. (2017). Simple, interpretable models for high-accuracy phishing detection. In Proceedings of the 23rd ACM SIGKDD International Conference on Knowledge Discovery and Data Mining (pp. 1857-1866).</w:t>
       </w:r>
     </w:p>
@@ -1453,8 +1572,162 @@
           <w:numId w:val="2"/>
         </w:numPr>
       </w:pPr>
-      <w:bookmarkStart w:id="0" w:name="_GoBack"/>
-      <w:bookmarkEnd w:id="0"/>
+      <w:r>
+        <w:t xml:space="preserve"> </w:t>
+      </w:r>
+      <w:r>
+        <w:t xml:space="preserve">Choi, H., Han, K. H., &amp; Kim, J. (2017). Phishing website detection using feature selection and classification. Journal of Computer and System Sciences, 83(6), 1056-1070. </w:t>
+      </w:r>
+      <w:hyperlink r:id="rId8" w:tgtFrame="_new" w:history="1">
+        <w:r>
+          <w:rPr>
+            <w:rStyle w:val="Hyperlink"/>
+          </w:rPr>
+          <w:t>https://doi.org/10.1016/j.jcss.2017.06.008</w:t>
+        </w:r>
+      </w:hyperlink>
+    </w:p>
+    <w:p>
+      <w:pPr>
+        <w:pStyle w:val="ListParagraph"/>
+        <w:numPr>
+          <w:ilvl w:val="0"/>
+          <w:numId w:val="2"/>
+        </w:numPr>
+      </w:pPr>
+      <w:r>
+        <w:t xml:space="preserve"> </w:t>
+      </w:r>
+      <w:proofErr w:type="spellStart"/>
+      <w:r>
+        <w:t>Gandomi</w:t>
+      </w:r>
+      <w:proofErr w:type="spellEnd"/>
+      <w:r>
+        <w:t xml:space="preserve">, A., &amp; </w:t>
+      </w:r>
+      <w:proofErr w:type="spellStart"/>
+      <w:r>
+        <w:t>Haider</w:t>
+      </w:r>
+      <w:proofErr w:type="spellEnd"/>
+      <w:r>
+        <w:t xml:space="preserve">, M. (2015). Beyond the hype: Big data concepts, methods, and analytics. International Journal of Information Management, 35(2), 137-144. </w:t>
+      </w:r>
+      <w:hyperlink r:id="rId9" w:tgtFrame="_new" w:history="1">
+        <w:r>
+          <w:rPr>
+            <w:rStyle w:val="Hyperlink"/>
+          </w:rPr>
+          <w:t>https://doi.org/10.1016/j.ijinfomgt.2014.10.007</w:t>
+        </w:r>
+      </w:hyperlink>
+    </w:p>
+    <w:p>
+      <w:pPr>
+        <w:pStyle w:val="ListParagraph"/>
+        <w:numPr>
+          <w:ilvl w:val="0"/>
+          <w:numId w:val="2"/>
+        </w:numPr>
+      </w:pPr>
+      <w:r>
+        <w:t xml:space="preserve"> </w:t>
+      </w:r>
+      <w:r>
+        <w:t xml:space="preserve">Khan, A., &amp; Khan, S. U. (2016). A machine learning approach to detect phishing websites. In 2016 International Conference on Frontiers of Information Technology (FIT) (pp. 101-106). IEEE. </w:t>
+      </w:r>
+      <w:hyperlink r:id="rId10" w:tgtFrame="_new" w:history="1">
+        <w:r>
+          <w:rPr>
+            <w:rStyle w:val="Hyperlink"/>
+          </w:rPr>
+          <w:t>https://doi.org/10.1109/FIT.2016.029</w:t>
+        </w:r>
+      </w:hyperlink>
+    </w:p>
+    <w:p>
+      <w:pPr>
+        <w:pStyle w:val="ListParagraph"/>
+        <w:numPr>
+          <w:ilvl w:val="0"/>
+          <w:numId w:val="2"/>
+        </w:numPr>
+      </w:pPr>
+      <w:r>
+        <w:t xml:space="preserve"> </w:t>
+      </w:r>
+      <w:r>
+        <w:t xml:space="preserve">Kumar, A., &amp; </w:t>
+      </w:r>
+      <w:proofErr w:type="spellStart"/>
+      <w:r>
+        <w:t>Goyal</w:t>
+      </w:r>
+      <w:proofErr w:type="spellEnd"/>
+      <w:r>
+        <w:t xml:space="preserve">, L. M. (2018). Phishing detection using machine learning: A review. In 2018 Fourth International Conference on Computing Communication Control and Automation (ICCUBEA) (pp. 1-5). IEEE. </w:t>
+      </w:r>
+      <w:hyperlink r:id="rId11" w:tgtFrame="_new" w:history="1">
+        <w:r>
+          <w:rPr>
+            <w:rStyle w:val="Hyperlink"/>
+          </w:rPr>
+          <w:t>https://doi.org/10.1109/ICCUBEA.2018.8624676</w:t>
+        </w:r>
+      </w:hyperlink>
+    </w:p>
+    <w:p>
+      <w:pPr>
+        <w:pStyle w:val="ListParagraph"/>
+        <w:numPr>
+          <w:ilvl w:val="0"/>
+          <w:numId w:val="2"/>
+        </w:numPr>
+      </w:pPr>
+      <w:r>
+        <w:t xml:space="preserve"> </w:t>
+      </w:r>
+      <w:r>
+        <w:t xml:space="preserve">Lee, J., Lee, S., Lee, Y., Lee, K., &amp; Lee, S. (2019). Phishing website detection using machine learning algorithms. IEEE Access, 7, 22920-22931. </w:t>
+      </w:r>
+      <w:hyperlink r:id="rId12" w:tgtFrame="_new" w:history="1">
+        <w:r>
+          <w:rPr>
+            <w:rStyle w:val="Hyperlink"/>
+          </w:rPr>
+          <w:t>https://doi.org/10.1109/ACCESS.2019.2892771</w:t>
+        </w:r>
+      </w:hyperlink>
+    </w:p>
+    <w:p>
+      <w:pPr>
+        <w:pStyle w:val="ListParagraph"/>
+        <w:numPr>
+          <w:ilvl w:val="0"/>
+          <w:numId w:val="2"/>
+        </w:numPr>
+      </w:pPr>
+      <w:r>
+        <w:t xml:space="preserve"> </w:t>
+      </w:r>
+      <w:r>
+        <w:t xml:space="preserve">Wang, Y., Gao, L., Zhu, Y., &amp; He, J. (2019). Detection of phishing webpages using machine learning methods. Information Processing &amp; Management, 56(5), 1737-1748. </w:t>
+      </w:r>
+      <w:hyperlink r:id="rId13" w:tgtFrame="_new" w:history="1">
+        <w:r>
+          <w:rPr>
+            <w:rStyle w:val="Hyperlink"/>
+          </w:rPr>
+          <w:t>https://doi.org/10.1016/j.ipm.2019.04.004</w:t>
+        </w:r>
+      </w:hyperlink>
+    </w:p>
+    <w:p>
+      <w:pPr>
+        <w:pStyle w:val="ListParagraph"/>
+        <w:ind w:left="820"/>
+      </w:pPr>
     </w:p>
     <w:sectPr>
       <w:pgSz w:w="12240" w:h="15840"/>
@@ -1555,6 +1828,119 @@
     </w:lvl>
   </w:abstractNum>
   <w:abstractNum w:abstractNumId="1" w15:restartNumberingAfterBreak="0">
+    <w:nsid w:val="096C3229"/>
+    <w:multiLevelType w:val="multilevel"/>
+    <w:tmpl w:val="0896D174"/>
+    <w:lvl w:ilvl="0">
+      <w:start w:val="1"/>
+      <w:numFmt w:val="decimal"/>
+      <w:lvlText w:val="%1."/>
+      <w:lvlJc w:val="left"/>
+      <w:pPr>
+        <w:tabs>
+          <w:tab w:val="num" w:pos="720"/>
+        </w:tabs>
+        <w:ind w:left="720" w:hanging="360"/>
+      </w:pPr>
+    </w:lvl>
+    <w:lvl w:ilvl="1" w:tentative="1">
+      <w:start w:val="1"/>
+      <w:numFmt w:val="decimal"/>
+      <w:lvlText w:val="%2."/>
+      <w:lvlJc w:val="left"/>
+      <w:pPr>
+        <w:tabs>
+          <w:tab w:val="num" w:pos="1440"/>
+        </w:tabs>
+        <w:ind w:left="1440" w:hanging="360"/>
+      </w:pPr>
+    </w:lvl>
+    <w:lvl w:ilvl="2" w:tentative="1">
+      <w:start w:val="1"/>
+      <w:numFmt w:val="decimal"/>
+      <w:lvlText w:val="%3."/>
+      <w:lvlJc w:val="left"/>
+      <w:pPr>
+        <w:tabs>
+          <w:tab w:val="num" w:pos="2160"/>
+        </w:tabs>
+        <w:ind w:left="2160" w:hanging="360"/>
+      </w:pPr>
+    </w:lvl>
+    <w:lvl w:ilvl="3" w:tentative="1">
+      <w:start w:val="1"/>
+      <w:numFmt w:val="decimal"/>
+      <w:lvlText w:val="%4."/>
+      <w:lvlJc w:val="left"/>
+      <w:pPr>
+        <w:tabs>
+          <w:tab w:val="num" w:pos="2880"/>
+        </w:tabs>
+        <w:ind w:left="2880" w:hanging="360"/>
+      </w:pPr>
+    </w:lvl>
+    <w:lvl w:ilvl="4" w:tentative="1">
+      <w:start w:val="1"/>
+      <w:numFmt w:val="decimal"/>
+      <w:lvlText w:val="%5."/>
+      <w:lvlJc w:val="left"/>
+      <w:pPr>
+        <w:tabs>
+          <w:tab w:val="num" w:pos="3600"/>
+        </w:tabs>
+        <w:ind w:left="3600" w:hanging="360"/>
+      </w:pPr>
+    </w:lvl>
+    <w:lvl w:ilvl="5" w:tentative="1">
+      <w:start w:val="1"/>
+      <w:numFmt w:val="decimal"/>
+      <w:lvlText w:val="%6."/>
+      <w:lvlJc w:val="left"/>
+      <w:pPr>
+        <w:tabs>
+          <w:tab w:val="num" w:pos="4320"/>
+        </w:tabs>
+        <w:ind w:left="4320" w:hanging="360"/>
+      </w:pPr>
+    </w:lvl>
+    <w:lvl w:ilvl="6" w:tentative="1">
+      <w:start w:val="1"/>
+      <w:numFmt w:val="decimal"/>
+      <w:lvlText w:val="%7."/>
+      <w:lvlJc w:val="left"/>
+      <w:pPr>
+        <w:tabs>
+          <w:tab w:val="num" w:pos="5040"/>
+        </w:tabs>
+        <w:ind w:left="5040" w:hanging="360"/>
+      </w:pPr>
+    </w:lvl>
+    <w:lvl w:ilvl="7" w:tentative="1">
+      <w:start w:val="1"/>
+      <w:numFmt w:val="decimal"/>
+      <w:lvlText w:val="%8."/>
+      <w:lvlJc w:val="left"/>
+      <w:pPr>
+        <w:tabs>
+          <w:tab w:val="num" w:pos="5760"/>
+        </w:tabs>
+        <w:ind w:left="5760" w:hanging="360"/>
+      </w:pPr>
+    </w:lvl>
+    <w:lvl w:ilvl="8" w:tentative="1">
+      <w:start w:val="1"/>
+      <w:numFmt w:val="decimal"/>
+      <w:lvlText w:val="%9."/>
+      <w:lvlJc w:val="left"/>
+      <w:pPr>
+        <w:tabs>
+          <w:tab w:val="num" w:pos="6480"/>
+        </w:tabs>
+        <w:ind w:left="6480" w:hanging="360"/>
+      </w:pPr>
+    </w:lvl>
+  </w:abstractNum>
+  <w:abstractNum w:abstractNumId="2" w15:restartNumberingAfterBreak="0">
     <w:nsid w:val="20D5461D"/>
     <w:multiLevelType w:val="hybridMultilevel"/>
     <w:tmpl w:val="185A9C8E"/>
@@ -1643,7 +2029,346 @@
       </w:pPr>
     </w:lvl>
   </w:abstractNum>
-  <w:abstractNum w:abstractNumId="2" w15:restartNumberingAfterBreak="0">
+  <w:abstractNum w:abstractNumId="3" w15:restartNumberingAfterBreak="0">
+    <w:nsid w:val="35C50219"/>
+    <w:multiLevelType w:val="multilevel"/>
+    <w:tmpl w:val="5DFE5C54"/>
+    <w:lvl w:ilvl="0">
+      <w:start w:val="1"/>
+      <w:numFmt w:val="decimal"/>
+      <w:lvlText w:val="%1."/>
+      <w:lvlJc w:val="left"/>
+      <w:pPr>
+        <w:tabs>
+          <w:tab w:val="num" w:pos="720"/>
+        </w:tabs>
+        <w:ind w:left="720" w:hanging="360"/>
+      </w:pPr>
+    </w:lvl>
+    <w:lvl w:ilvl="1" w:tentative="1">
+      <w:start w:val="1"/>
+      <w:numFmt w:val="decimal"/>
+      <w:lvlText w:val="%2."/>
+      <w:lvlJc w:val="left"/>
+      <w:pPr>
+        <w:tabs>
+          <w:tab w:val="num" w:pos="1440"/>
+        </w:tabs>
+        <w:ind w:left="1440" w:hanging="360"/>
+      </w:pPr>
+    </w:lvl>
+    <w:lvl w:ilvl="2" w:tentative="1">
+      <w:start w:val="1"/>
+      <w:numFmt w:val="decimal"/>
+      <w:lvlText w:val="%3."/>
+      <w:lvlJc w:val="left"/>
+      <w:pPr>
+        <w:tabs>
+          <w:tab w:val="num" w:pos="2160"/>
+        </w:tabs>
+        <w:ind w:left="2160" w:hanging="360"/>
+      </w:pPr>
+    </w:lvl>
+    <w:lvl w:ilvl="3" w:tentative="1">
+      <w:start w:val="1"/>
+      <w:numFmt w:val="decimal"/>
+      <w:lvlText w:val="%4."/>
+      <w:lvlJc w:val="left"/>
+      <w:pPr>
+        <w:tabs>
+          <w:tab w:val="num" w:pos="2880"/>
+        </w:tabs>
+        <w:ind w:left="2880" w:hanging="360"/>
+      </w:pPr>
+    </w:lvl>
+    <w:lvl w:ilvl="4" w:tentative="1">
+      <w:start w:val="1"/>
+      <w:numFmt w:val="decimal"/>
+      <w:lvlText w:val="%5."/>
+      <w:lvlJc w:val="left"/>
+      <w:pPr>
+        <w:tabs>
+          <w:tab w:val="num" w:pos="3600"/>
+        </w:tabs>
+        <w:ind w:left="3600" w:hanging="360"/>
+      </w:pPr>
+    </w:lvl>
+    <w:lvl w:ilvl="5" w:tentative="1">
+      <w:start w:val="1"/>
+      <w:numFmt w:val="decimal"/>
+      <w:lvlText w:val="%6."/>
+      <w:lvlJc w:val="left"/>
+      <w:pPr>
+        <w:tabs>
+          <w:tab w:val="num" w:pos="4320"/>
+        </w:tabs>
+        <w:ind w:left="4320" w:hanging="360"/>
+      </w:pPr>
+    </w:lvl>
+    <w:lvl w:ilvl="6" w:tentative="1">
+      <w:start w:val="1"/>
+      <w:numFmt w:val="decimal"/>
+      <w:lvlText w:val="%7."/>
+      <w:lvlJc w:val="left"/>
+      <w:pPr>
+        <w:tabs>
+          <w:tab w:val="num" w:pos="5040"/>
+        </w:tabs>
+        <w:ind w:left="5040" w:hanging="360"/>
+      </w:pPr>
+    </w:lvl>
+    <w:lvl w:ilvl="7" w:tentative="1">
+      <w:start w:val="1"/>
+      <w:numFmt w:val="decimal"/>
+      <w:lvlText w:val="%8."/>
+      <w:lvlJc w:val="left"/>
+      <w:pPr>
+        <w:tabs>
+          <w:tab w:val="num" w:pos="5760"/>
+        </w:tabs>
+        <w:ind w:left="5760" w:hanging="360"/>
+      </w:pPr>
+    </w:lvl>
+    <w:lvl w:ilvl="8" w:tentative="1">
+      <w:start w:val="1"/>
+      <w:numFmt w:val="decimal"/>
+      <w:lvlText w:val="%9."/>
+      <w:lvlJc w:val="left"/>
+      <w:pPr>
+        <w:tabs>
+          <w:tab w:val="num" w:pos="6480"/>
+        </w:tabs>
+        <w:ind w:left="6480" w:hanging="360"/>
+      </w:pPr>
+    </w:lvl>
+  </w:abstractNum>
+  <w:abstractNum w:abstractNumId="4" w15:restartNumberingAfterBreak="0">
+    <w:nsid w:val="48E40733"/>
+    <w:multiLevelType w:val="multilevel"/>
+    <w:tmpl w:val="C63ECD22"/>
+    <w:lvl w:ilvl="0">
+      <w:start w:val="1"/>
+      <w:numFmt w:val="decimal"/>
+      <w:lvlText w:val="%1."/>
+      <w:lvlJc w:val="left"/>
+      <w:pPr>
+        <w:tabs>
+          <w:tab w:val="num" w:pos="720"/>
+        </w:tabs>
+        <w:ind w:left="720" w:hanging="360"/>
+      </w:pPr>
+    </w:lvl>
+    <w:lvl w:ilvl="1" w:tentative="1">
+      <w:start w:val="1"/>
+      <w:numFmt w:val="decimal"/>
+      <w:lvlText w:val="%2."/>
+      <w:lvlJc w:val="left"/>
+      <w:pPr>
+        <w:tabs>
+          <w:tab w:val="num" w:pos="1440"/>
+        </w:tabs>
+        <w:ind w:left="1440" w:hanging="360"/>
+      </w:pPr>
+    </w:lvl>
+    <w:lvl w:ilvl="2" w:tentative="1">
+      <w:start w:val="1"/>
+      <w:numFmt w:val="decimal"/>
+      <w:lvlText w:val="%3."/>
+      <w:lvlJc w:val="left"/>
+      <w:pPr>
+        <w:tabs>
+          <w:tab w:val="num" w:pos="2160"/>
+        </w:tabs>
+        <w:ind w:left="2160" w:hanging="360"/>
+      </w:pPr>
+    </w:lvl>
+    <w:lvl w:ilvl="3" w:tentative="1">
+      <w:start w:val="1"/>
+      <w:numFmt w:val="decimal"/>
+      <w:lvlText w:val="%4."/>
+      <w:lvlJc w:val="left"/>
+      <w:pPr>
+        <w:tabs>
+          <w:tab w:val="num" w:pos="2880"/>
+        </w:tabs>
+        <w:ind w:left="2880" w:hanging="360"/>
+      </w:pPr>
+    </w:lvl>
+    <w:lvl w:ilvl="4" w:tentative="1">
+      <w:start w:val="1"/>
+      <w:numFmt w:val="decimal"/>
+      <w:lvlText w:val="%5."/>
+      <w:lvlJc w:val="left"/>
+      <w:pPr>
+        <w:tabs>
+          <w:tab w:val="num" w:pos="3600"/>
+        </w:tabs>
+        <w:ind w:left="3600" w:hanging="360"/>
+      </w:pPr>
+    </w:lvl>
+    <w:lvl w:ilvl="5" w:tentative="1">
+      <w:start w:val="1"/>
+      <w:numFmt w:val="decimal"/>
+      <w:lvlText w:val="%6."/>
+      <w:lvlJc w:val="left"/>
+      <w:pPr>
+        <w:tabs>
+          <w:tab w:val="num" w:pos="4320"/>
+        </w:tabs>
+        <w:ind w:left="4320" w:hanging="360"/>
+      </w:pPr>
+    </w:lvl>
+    <w:lvl w:ilvl="6" w:tentative="1">
+      <w:start w:val="1"/>
+      <w:numFmt w:val="decimal"/>
+      <w:lvlText w:val="%7."/>
+      <w:lvlJc w:val="left"/>
+      <w:pPr>
+        <w:tabs>
+          <w:tab w:val="num" w:pos="5040"/>
+        </w:tabs>
+        <w:ind w:left="5040" w:hanging="360"/>
+      </w:pPr>
+    </w:lvl>
+    <w:lvl w:ilvl="7" w:tentative="1">
+      <w:start w:val="1"/>
+      <w:numFmt w:val="decimal"/>
+      <w:lvlText w:val="%8."/>
+      <w:lvlJc w:val="left"/>
+      <w:pPr>
+        <w:tabs>
+          <w:tab w:val="num" w:pos="5760"/>
+        </w:tabs>
+        <w:ind w:left="5760" w:hanging="360"/>
+      </w:pPr>
+    </w:lvl>
+    <w:lvl w:ilvl="8" w:tentative="1">
+      <w:start w:val="1"/>
+      <w:numFmt w:val="decimal"/>
+      <w:lvlText w:val="%9."/>
+      <w:lvlJc w:val="left"/>
+      <w:pPr>
+        <w:tabs>
+          <w:tab w:val="num" w:pos="6480"/>
+        </w:tabs>
+        <w:ind w:left="6480" w:hanging="360"/>
+      </w:pPr>
+    </w:lvl>
+  </w:abstractNum>
+  <w:abstractNum w:abstractNumId="5" w15:restartNumberingAfterBreak="0">
+    <w:nsid w:val="4D200449"/>
+    <w:multiLevelType w:val="multilevel"/>
+    <w:tmpl w:val="3EF6DE6E"/>
+    <w:lvl w:ilvl="0">
+      <w:start w:val="1"/>
+      <w:numFmt w:val="decimal"/>
+      <w:lvlText w:val="%1."/>
+      <w:lvlJc w:val="left"/>
+      <w:pPr>
+        <w:tabs>
+          <w:tab w:val="num" w:pos="720"/>
+        </w:tabs>
+        <w:ind w:left="720" w:hanging="360"/>
+      </w:pPr>
+    </w:lvl>
+    <w:lvl w:ilvl="1" w:tentative="1">
+      <w:start w:val="1"/>
+      <w:numFmt w:val="decimal"/>
+      <w:lvlText w:val="%2."/>
+      <w:lvlJc w:val="left"/>
+      <w:pPr>
+        <w:tabs>
+          <w:tab w:val="num" w:pos="1440"/>
+        </w:tabs>
+        <w:ind w:left="1440" w:hanging="360"/>
+      </w:pPr>
+    </w:lvl>
+    <w:lvl w:ilvl="2" w:tentative="1">
+      <w:start w:val="1"/>
+      <w:numFmt w:val="decimal"/>
+      <w:lvlText w:val="%3."/>
+      <w:lvlJc w:val="left"/>
+      <w:pPr>
+        <w:tabs>
+          <w:tab w:val="num" w:pos="2160"/>
+        </w:tabs>
+        <w:ind w:left="2160" w:hanging="360"/>
+      </w:pPr>
+    </w:lvl>
+    <w:lvl w:ilvl="3" w:tentative="1">
+      <w:start w:val="1"/>
+      <w:numFmt w:val="decimal"/>
+      <w:lvlText w:val="%4."/>
+      <w:lvlJc w:val="left"/>
+      <w:pPr>
+        <w:tabs>
+          <w:tab w:val="num" w:pos="2880"/>
+        </w:tabs>
+        <w:ind w:left="2880" w:hanging="360"/>
+      </w:pPr>
+    </w:lvl>
+    <w:lvl w:ilvl="4" w:tentative="1">
+      <w:start w:val="1"/>
+      <w:numFmt w:val="decimal"/>
+      <w:lvlText w:val="%5."/>
+      <w:lvlJc w:val="left"/>
+      <w:pPr>
+        <w:tabs>
+          <w:tab w:val="num" w:pos="3600"/>
+        </w:tabs>
+        <w:ind w:left="3600" w:hanging="360"/>
+      </w:pPr>
+    </w:lvl>
+    <w:lvl w:ilvl="5" w:tentative="1">
+      <w:start w:val="1"/>
+      <w:numFmt w:val="decimal"/>
+      <w:lvlText w:val="%6."/>
+      <w:lvlJc w:val="left"/>
+      <w:pPr>
+        <w:tabs>
+          <w:tab w:val="num" w:pos="4320"/>
+        </w:tabs>
+        <w:ind w:left="4320" w:hanging="360"/>
+      </w:pPr>
+    </w:lvl>
+    <w:lvl w:ilvl="6" w:tentative="1">
+      <w:start w:val="1"/>
+      <w:numFmt w:val="decimal"/>
+      <w:lvlText w:val="%7."/>
+      <w:lvlJc w:val="left"/>
+      <w:pPr>
+        <w:tabs>
+          <w:tab w:val="num" w:pos="5040"/>
+        </w:tabs>
+        <w:ind w:left="5040" w:hanging="360"/>
+      </w:pPr>
+    </w:lvl>
+    <w:lvl w:ilvl="7" w:tentative="1">
+      <w:start w:val="1"/>
+      <w:numFmt w:val="decimal"/>
+      <w:lvlText w:val="%8."/>
+      <w:lvlJc w:val="left"/>
+      <w:pPr>
+        <w:tabs>
+          <w:tab w:val="num" w:pos="5760"/>
+        </w:tabs>
+        <w:ind w:left="5760" w:hanging="360"/>
+      </w:pPr>
+    </w:lvl>
+    <w:lvl w:ilvl="8" w:tentative="1">
+      <w:start w:val="1"/>
+      <w:numFmt w:val="decimal"/>
+      <w:lvlText w:val="%9."/>
+      <w:lvlJc w:val="left"/>
+      <w:pPr>
+        <w:tabs>
+          <w:tab w:val="num" w:pos="6480"/>
+        </w:tabs>
+        <w:ind w:left="6480" w:hanging="360"/>
+      </w:pPr>
+    </w:lvl>
+  </w:abstractNum>
+  <w:abstractNum w:abstractNumId="6" w15:restartNumberingAfterBreak="0">
     <w:nsid w:val="5DF43066"/>
     <w:multiLevelType w:val="hybridMultilevel"/>
     <w:tmpl w:val="F27AB380"/>
@@ -1729,7 +2454,120 @@
       </w:pPr>
     </w:lvl>
   </w:abstractNum>
-  <w:abstractNum w:abstractNumId="3" w15:restartNumberingAfterBreak="0">
+  <w:abstractNum w:abstractNumId="7" w15:restartNumberingAfterBreak="0">
+    <w:nsid w:val="6AA62F30"/>
+    <w:multiLevelType w:val="multilevel"/>
+    <w:tmpl w:val="09C299B8"/>
+    <w:lvl w:ilvl="0">
+      <w:start w:val="1"/>
+      <w:numFmt w:val="decimal"/>
+      <w:lvlText w:val="%1."/>
+      <w:lvlJc w:val="left"/>
+      <w:pPr>
+        <w:tabs>
+          <w:tab w:val="num" w:pos="720"/>
+        </w:tabs>
+        <w:ind w:left="720" w:hanging="360"/>
+      </w:pPr>
+    </w:lvl>
+    <w:lvl w:ilvl="1" w:tentative="1">
+      <w:start w:val="1"/>
+      <w:numFmt w:val="decimal"/>
+      <w:lvlText w:val="%2."/>
+      <w:lvlJc w:val="left"/>
+      <w:pPr>
+        <w:tabs>
+          <w:tab w:val="num" w:pos="1440"/>
+        </w:tabs>
+        <w:ind w:left="1440" w:hanging="360"/>
+      </w:pPr>
+    </w:lvl>
+    <w:lvl w:ilvl="2" w:tentative="1">
+      <w:start w:val="1"/>
+      <w:numFmt w:val="decimal"/>
+      <w:lvlText w:val="%3."/>
+      <w:lvlJc w:val="left"/>
+      <w:pPr>
+        <w:tabs>
+          <w:tab w:val="num" w:pos="2160"/>
+        </w:tabs>
+        <w:ind w:left="2160" w:hanging="360"/>
+      </w:pPr>
+    </w:lvl>
+    <w:lvl w:ilvl="3" w:tentative="1">
+      <w:start w:val="1"/>
+      <w:numFmt w:val="decimal"/>
+      <w:lvlText w:val="%4."/>
+      <w:lvlJc w:val="left"/>
+      <w:pPr>
+        <w:tabs>
+          <w:tab w:val="num" w:pos="2880"/>
+        </w:tabs>
+        <w:ind w:left="2880" w:hanging="360"/>
+      </w:pPr>
+    </w:lvl>
+    <w:lvl w:ilvl="4" w:tentative="1">
+      <w:start w:val="1"/>
+      <w:numFmt w:val="decimal"/>
+      <w:lvlText w:val="%5."/>
+      <w:lvlJc w:val="left"/>
+      <w:pPr>
+        <w:tabs>
+          <w:tab w:val="num" w:pos="3600"/>
+        </w:tabs>
+        <w:ind w:left="3600" w:hanging="360"/>
+      </w:pPr>
+    </w:lvl>
+    <w:lvl w:ilvl="5" w:tentative="1">
+      <w:start w:val="1"/>
+      <w:numFmt w:val="decimal"/>
+      <w:lvlText w:val="%6."/>
+      <w:lvlJc w:val="left"/>
+      <w:pPr>
+        <w:tabs>
+          <w:tab w:val="num" w:pos="4320"/>
+        </w:tabs>
+        <w:ind w:left="4320" w:hanging="360"/>
+      </w:pPr>
+    </w:lvl>
+    <w:lvl w:ilvl="6" w:tentative="1">
+      <w:start w:val="1"/>
+      <w:numFmt w:val="decimal"/>
+      <w:lvlText w:val="%7."/>
+      <w:lvlJc w:val="left"/>
+      <w:pPr>
+        <w:tabs>
+          <w:tab w:val="num" w:pos="5040"/>
+        </w:tabs>
+        <w:ind w:left="5040" w:hanging="360"/>
+      </w:pPr>
+    </w:lvl>
+    <w:lvl w:ilvl="7" w:tentative="1">
+      <w:start w:val="1"/>
+      <w:numFmt w:val="decimal"/>
+      <w:lvlText w:val="%8."/>
+      <w:lvlJc w:val="left"/>
+      <w:pPr>
+        <w:tabs>
+          <w:tab w:val="num" w:pos="5760"/>
+        </w:tabs>
+        <w:ind w:left="5760" w:hanging="360"/>
+      </w:pPr>
+    </w:lvl>
+    <w:lvl w:ilvl="8" w:tentative="1">
+      <w:start w:val="1"/>
+      <w:numFmt w:val="decimal"/>
+      <w:lvlText w:val="%9."/>
+      <w:lvlJc w:val="left"/>
+      <w:pPr>
+        <w:tabs>
+          <w:tab w:val="num" w:pos="6480"/>
+        </w:tabs>
+        <w:ind w:left="6480" w:hanging="360"/>
+      </w:pPr>
+    </w:lvl>
+  </w:abstractNum>
+  <w:abstractNum w:abstractNumId="8" w15:restartNumberingAfterBreak="0">
     <w:nsid w:val="6E2E2E87"/>
     <w:multiLevelType w:val="hybridMultilevel"/>
     <w:tmpl w:val="79B23818"/>
@@ -1815,17 +2653,148 @@
       </w:pPr>
     </w:lvl>
   </w:abstractNum>
+  <w:abstractNum w:abstractNumId="9" w15:restartNumberingAfterBreak="0">
+    <w:nsid w:val="70344F6F"/>
+    <w:multiLevelType w:val="multilevel"/>
+    <w:tmpl w:val="5BBCB63E"/>
+    <w:lvl w:ilvl="0">
+      <w:start w:val="1"/>
+      <w:numFmt w:val="decimal"/>
+      <w:lvlText w:val="%1."/>
+      <w:lvlJc w:val="left"/>
+      <w:pPr>
+        <w:tabs>
+          <w:tab w:val="num" w:pos="720"/>
+        </w:tabs>
+        <w:ind w:left="720" w:hanging="360"/>
+      </w:pPr>
+    </w:lvl>
+    <w:lvl w:ilvl="1" w:tentative="1">
+      <w:start w:val="1"/>
+      <w:numFmt w:val="decimal"/>
+      <w:lvlText w:val="%2."/>
+      <w:lvlJc w:val="left"/>
+      <w:pPr>
+        <w:tabs>
+          <w:tab w:val="num" w:pos="1440"/>
+        </w:tabs>
+        <w:ind w:left="1440" w:hanging="360"/>
+      </w:pPr>
+    </w:lvl>
+    <w:lvl w:ilvl="2" w:tentative="1">
+      <w:start w:val="1"/>
+      <w:numFmt w:val="decimal"/>
+      <w:lvlText w:val="%3."/>
+      <w:lvlJc w:val="left"/>
+      <w:pPr>
+        <w:tabs>
+          <w:tab w:val="num" w:pos="2160"/>
+        </w:tabs>
+        <w:ind w:left="2160" w:hanging="360"/>
+      </w:pPr>
+    </w:lvl>
+    <w:lvl w:ilvl="3" w:tentative="1">
+      <w:start w:val="1"/>
+      <w:numFmt w:val="decimal"/>
+      <w:lvlText w:val="%4."/>
+      <w:lvlJc w:val="left"/>
+      <w:pPr>
+        <w:tabs>
+          <w:tab w:val="num" w:pos="2880"/>
+        </w:tabs>
+        <w:ind w:left="2880" w:hanging="360"/>
+      </w:pPr>
+    </w:lvl>
+    <w:lvl w:ilvl="4" w:tentative="1">
+      <w:start w:val="1"/>
+      <w:numFmt w:val="decimal"/>
+      <w:lvlText w:val="%5."/>
+      <w:lvlJc w:val="left"/>
+      <w:pPr>
+        <w:tabs>
+          <w:tab w:val="num" w:pos="3600"/>
+        </w:tabs>
+        <w:ind w:left="3600" w:hanging="360"/>
+      </w:pPr>
+    </w:lvl>
+    <w:lvl w:ilvl="5" w:tentative="1">
+      <w:start w:val="1"/>
+      <w:numFmt w:val="decimal"/>
+      <w:lvlText w:val="%6."/>
+      <w:lvlJc w:val="left"/>
+      <w:pPr>
+        <w:tabs>
+          <w:tab w:val="num" w:pos="4320"/>
+        </w:tabs>
+        <w:ind w:left="4320" w:hanging="360"/>
+      </w:pPr>
+    </w:lvl>
+    <w:lvl w:ilvl="6" w:tentative="1">
+      <w:start w:val="1"/>
+      <w:numFmt w:val="decimal"/>
+      <w:lvlText w:val="%7."/>
+      <w:lvlJc w:val="left"/>
+      <w:pPr>
+        <w:tabs>
+          <w:tab w:val="num" w:pos="5040"/>
+        </w:tabs>
+        <w:ind w:left="5040" w:hanging="360"/>
+      </w:pPr>
+    </w:lvl>
+    <w:lvl w:ilvl="7" w:tentative="1">
+      <w:start w:val="1"/>
+      <w:numFmt w:val="decimal"/>
+      <w:lvlText w:val="%8."/>
+      <w:lvlJc w:val="left"/>
+      <w:pPr>
+        <w:tabs>
+          <w:tab w:val="num" w:pos="5760"/>
+        </w:tabs>
+        <w:ind w:left="5760" w:hanging="360"/>
+      </w:pPr>
+    </w:lvl>
+    <w:lvl w:ilvl="8" w:tentative="1">
+      <w:start w:val="1"/>
+      <w:numFmt w:val="decimal"/>
+      <w:lvlText w:val="%9."/>
+      <w:lvlJc w:val="left"/>
+      <w:pPr>
+        <w:tabs>
+          <w:tab w:val="num" w:pos="6480"/>
+        </w:tabs>
+        <w:ind w:left="6480" w:hanging="360"/>
+      </w:pPr>
+    </w:lvl>
+  </w:abstractNum>
   <w:num w:numId="1">
+    <w:abstractNumId w:val="6"/>
+  </w:num>
+  <w:num w:numId="2">
     <w:abstractNumId w:val="2"/>
   </w:num>
-  <w:num w:numId="2">
-    <w:abstractNumId w:val="1"/>
-  </w:num>
   <w:num w:numId="3">
-    <w:abstractNumId w:val="3"/>
+    <w:abstractNumId w:val="8"/>
   </w:num>
   <w:num w:numId="4">
     <w:abstractNumId w:val="0"/>
+  </w:num>
+  <w:num w:numId="5">
+    <w:abstractNumId w:val="9"/>
+  </w:num>
+  <w:num w:numId="6">
+    <w:abstractNumId w:val="1"/>
+  </w:num>
+  <w:num w:numId="7">
+    <w:abstractNumId w:val="3"/>
+  </w:num>
+  <w:num w:numId="8">
+    <w:abstractNumId w:val="4"/>
+  </w:num>
+  <w:num w:numId="9">
+    <w:abstractNumId w:val="5"/>
+  </w:num>
+  <w:num w:numId="10">
+    <w:abstractNumId w:val="7"/>
   </w:num>
 </w:numbering>
 </file>
@@ -2270,7 +3239,6 @@
   <w:style w:type="character" w:default="1" w:styleId="DefaultParagraphFont">
     <w:name w:val="Default Paragraph Font"/>
     <w:uiPriority w:val="1"/>
-    <w:semiHidden/>
     <w:unhideWhenUsed/>
   </w:style>
   <w:style w:type="table" w:default="1" w:styleId="TableNormal">
@@ -2340,6 +3308,19 @@
     <w:rPr>
       <w:color w:val="0563C1" w:themeColor="hyperlink"/>
       <w:u w:val="single"/>
+    </w:rPr>
+  </w:style>
+  <w:style w:type="paragraph" w:styleId="NormalWeb">
+    <w:name w:val="Normal (Web)"/>
+    <w:basedOn w:val="Normal"/>
+    <w:uiPriority w:val="99"/>
+    <w:semiHidden/>
+    <w:unhideWhenUsed/>
+    <w:rsid w:val="00EC4B28"/>
+    <w:rPr>
+      <w:rFonts w:ascii="Times New Roman" w:hAnsi="Times New Roman" w:cs="Times New Roman"/>
+      <w:sz w:val="24"/>
+      <w:szCs w:val="24"/>
     </w:rPr>
   </w:style>
 </w:styles>

</xml_diff>